<commit_message>
Update the master file
</commit_message>
<xml_diff>
--- a/assets/Resume/Nishith_Shah_Resume.docx
+++ b/assets/Resume/Nishith_Shah_Resume.docx
@@ -36,10 +36,10 @@
         <w:t>shah.nishith3@yahoo.com</w:t>
       </w:r>
       <w:r>
-        <w:t xml:space="preserve"> | nishithshah.tk</w:t>
-      </w:r>
-      <w:r>
-        <w:t xml:space="preserve"> | </w:t>
+        <w:t xml:space="preserve"> </w:t>
+      </w:r>
+      <w:r>
+        <w:t xml:space="preserve">| </w:t>
       </w:r>
       <w:r>
         <w:rPr>
@@ -110,7 +110,7 @@
           <w:sz w:val="20"/>
           <w:szCs w:val="20"/>
         </w:rPr>
-        <w:t>4</w:t>
+        <w:t>5</w:t>
       </w:r>
       <w:r>
         <w:rPr>
@@ -736,7 +736,16 @@
                 <w:sz w:val="20"/>
                 <w:szCs w:val="20"/>
               </w:rPr>
-              <w:t>, COBOL, JCL, DB2, CICS, ABAP, C, C++</w:t>
+              <w:t xml:space="preserve">, </w:t>
+            </w:r>
+            <w:bookmarkStart w:id="0" w:name="_GoBack"/>
+            <w:bookmarkEnd w:id="0"/>
+            <w:r>
+              <w:rPr>
+                <w:sz w:val="20"/>
+                <w:szCs w:val="20"/>
+              </w:rPr>
+              <w:t>ABAP, C, C++</w:t>
             </w:r>
           </w:p>
         </w:tc>
@@ -924,7 +933,7 @@
               <w:pStyle w:val="Default"/>
               <w:cnfStyle w:val="000000000000" w:firstRow="0" w:lastRow="0" w:firstColumn="0" w:lastColumn="0" w:oddVBand="0" w:evenVBand="0" w:oddHBand="0" w:evenHBand="0" w:firstRowFirstColumn="0" w:firstRowLastColumn="0" w:lastRowFirstColumn="0" w:lastRowLastColumn="0"/>
             </w:pPr>
-            <w:bookmarkStart w:id="0" w:name="_Hlk482701693"/>
+            <w:bookmarkStart w:id="1" w:name="_Hlk482701693"/>
             <w:r>
               <w:rPr>
                 <w:rFonts w:asciiTheme="minorHAnsi" w:hAnsiTheme="minorHAnsi" w:cstheme="minorBidi"/>
@@ -932,7 +941,25 @@
                 <w:sz w:val="20"/>
                 <w:szCs w:val="20"/>
               </w:rPr>
-              <w:t>MS Visual Studio, NetBeans IDE, Eclipse, T-SQL, Notepad+</w:t>
+              <w:t>MS Visual Studio</w:t>
+            </w:r>
+            <w:r>
+              <w:rPr>
+                <w:rFonts w:asciiTheme="minorHAnsi" w:hAnsiTheme="minorHAnsi" w:cstheme="minorBidi"/>
+                <w:color w:val="404040" w:themeColor="text1" w:themeTint="BF"/>
+                <w:sz w:val="20"/>
+                <w:szCs w:val="20"/>
+              </w:rPr>
+              <w:t xml:space="preserve"> 2015</w:t>
+            </w:r>
+            <w:r>
+              <w:rPr>
+                <w:rFonts w:asciiTheme="minorHAnsi" w:hAnsiTheme="minorHAnsi" w:cstheme="minorBidi"/>
+                <w:color w:val="404040" w:themeColor="text1" w:themeTint="BF"/>
+                <w:sz w:val="20"/>
+                <w:szCs w:val="20"/>
+              </w:rPr>
+              <w:t>, NetBeans IDE, Eclipse, T-SQL, Notepad+</w:t>
             </w:r>
             <w:r>
               <w:rPr>
@@ -1004,27 +1031,9 @@
                 <w:sz w:val="20"/>
                 <w:szCs w:val="20"/>
               </w:rPr>
-              <w:t xml:space="preserve">SSRS, SAS Visual Analytics, Visio, Endeavor, </w:t>
+              <w:t>SSRS, SAS Visual Analytics, Visio, MS office, Bugzilla, Any Logic</w:t>
             </w:r>
-            <w:r>
-              <w:rPr>
-                <w:rFonts w:asciiTheme="minorHAnsi" w:hAnsiTheme="minorHAnsi" w:cstheme="minorBidi"/>
-                <w:color w:val="404040" w:themeColor="text1" w:themeTint="BF"/>
-                <w:sz w:val="20"/>
-                <w:szCs w:val="20"/>
-              </w:rPr>
-              <w:t>Pan</w:t>
-            </w:r>
-            <w:r>
-              <w:rPr>
-                <w:rFonts w:asciiTheme="minorHAnsi" w:hAnsiTheme="minorHAnsi" w:cstheme="minorBidi"/>
-                <w:color w:val="404040" w:themeColor="text1" w:themeTint="BF"/>
-                <w:sz w:val="20"/>
-                <w:szCs w:val="20"/>
-              </w:rPr>
-              <w:t>valet, SQL Explain, IBM Notes, MS office, SPUFI, QMF, TSO/ISPF, IBM Utilities, Bugzilla, Any Logic</w:t>
-            </w:r>
-            <w:bookmarkEnd w:id="0"/>
+            <w:bookmarkEnd w:id="1"/>
           </w:p>
         </w:tc>
       </w:tr>
@@ -1080,7 +1089,7 @@
           <w:sz w:val="22"/>
           <w:szCs w:val="22"/>
         </w:rPr>
-        <w:t>C#/MS Office</w:t>
+        <w:t>Web Developer Intern</w:t>
       </w:r>
       <w:r>
         <w:rPr>
@@ -1090,7 +1099,7 @@
           <w:sz w:val="22"/>
           <w:szCs w:val="22"/>
         </w:rPr>
-        <w:t xml:space="preserve"> Tutor</w:t>
+        <w:t xml:space="preserve"> </w:t>
       </w:r>
       <w:r>
         <w:rPr>
@@ -1100,7 +1109,7 @@
           <w:sz w:val="22"/>
           <w:szCs w:val="22"/>
         </w:rPr>
-        <w:t> | </w:t>
+        <w:t>| </w:t>
       </w:r>
       <w:r>
         <w:rPr>
@@ -1110,7 +1119,7 @@
           <w:sz w:val="22"/>
           <w:szCs w:val="22"/>
         </w:rPr>
-        <w:t>Cleveland State University</w:t>
+        <w:t>Blue Steel LLC.</w:t>
       </w:r>
       <w:r>
         <w:rPr>
@@ -1120,7 +1129,7 @@
           <w:sz w:val="22"/>
           <w:szCs w:val="22"/>
         </w:rPr>
-        <w:t> | </w:t>
+        <w:t>,</w:t>
       </w:r>
       <w:r>
         <w:rPr>
@@ -1130,7 +1139,7 @@
           <w:sz w:val="22"/>
           <w:szCs w:val="22"/>
         </w:rPr>
-        <w:t>Feb</w:t>
+        <w:t xml:space="preserve"> </w:t>
       </w:r>
       <w:r>
         <w:rPr>
@@ -1140,7 +1149,7 @@
           <w:sz w:val="22"/>
           <w:szCs w:val="22"/>
         </w:rPr>
-        <w:t xml:space="preserve"> 2016 –</w:t>
+        <w:t xml:space="preserve">USA </w:t>
       </w:r>
       <w:r>
         <w:rPr>
@@ -1150,7 +1159,7 @@
           <w:sz w:val="22"/>
           <w:szCs w:val="22"/>
         </w:rPr>
-        <w:t xml:space="preserve"> Ma</w:t>
+        <w:t>| </w:t>
       </w:r>
       <w:r>
         <w:rPr>
@@ -1160,82 +1169,9 @@
           <w:sz w:val="22"/>
           <w:szCs w:val="22"/>
         </w:rPr>
-        <w:t>y 2017</w:t>
-      </w:r>
-    </w:p>
-    <w:p>
-      <w:pPr>
-        <w:pStyle w:val="ListBullet"/>
-        <w:spacing w:after="0"/>
-        <w:jc w:val="both"/>
-        <w:rPr>
-          <w:sz w:val="20"/>
-          <w:szCs w:val="20"/>
-        </w:rPr>
-      </w:pPr>
-      <w:bookmarkStart w:id="1" w:name="_Hlk482704040"/>
-      <w:r>
-        <w:rPr>
-          <w:sz w:val="20"/>
-          <w:szCs w:val="20"/>
-        </w:rPr>
-        <w:t xml:space="preserve">Aid students &amp; faculties by debugging their C#.Net code in visual studio and enhance their skills. </w:t>
-      </w:r>
-    </w:p>
-    <w:bookmarkEnd w:id="1"/>
-    <w:p>
-      <w:pPr>
-        <w:pStyle w:val="ListBullet"/>
-        <w:spacing w:after="0"/>
-        <w:jc w:val="both"/>
-        <w:rPr>
-          <w:sz w:val="20"/>
-          <w:szCs w:val="20"/>
-        </w:rPr>
-      </w:pPr>
-      <w:r>
-        <w:rPr>
-          <w:sz w:val="20"/>
-          <w:szCs w:val="20"/>
-        </w:rPr>
-        <w:t xml:space="preserve">Created, updated, and maintained 20+ static and dynamic webpages for IS department using </w:t>
-      </w:r>
-      <w:r>
-        <w:rPr>
-          <w:sz w:val="20"/>
-          <w:szCs w:val="20"/>
-        </w:rPr>
-        <w:t xml:space="preserve">C#.Net, </w:t>
-      </w:r>
-      <w:r>
-        <w:rPr>
-          <w:sz w:val="20"/>
-          <w:szCs w:val="20"/>
-        </w:rPr>
-        <w:t>HTM</w:t>
-      </w:r>
-      <w:r>
-        <w:rPr>
-          <w:sz w:val="20"/>
-          <w:szCs w:val="20"/>
-        </w:rPr>
-        <w:t>L5, CSS3, JavaScript, Bootstrap</w:t>
-      </w:r>
-      <w:bookmarkStart w:id="2" w:name="_GoBack"/>
-      <w:bookmarkEnd w:id="2"/>
-      <w:r>
-        <w:rPr>
-          <w:sz w:val="20"/>
-          <w:szCs w:val="20"/>
-        </w:rPr>
-        <w:t>.</w:t>
-      </w:r>
-    </w:p>
-    <w:p>
-      <w:pPr>
-        <w:pStyle w:val="Heading2"/>
-        <w:spacing w:after="0"/>
-        <w:jc w:val="both"/>
+        <w:t>June 2016 –</w:t>
+      </w:r>
+      <w:r>
         <w:rPr>
           <w:rFonts w:asciiTheme="minorHAnsi" w:eastAsiaTheme="minorEastAsia" w:hAnsiTheme="minorHAnsi" w:cstheme="minorBidi"/>
           <w:caps w:val="0"/>
@@ -1243,11 +1179,248 @@
           <w:sz w:val="22"/>
           <w:szCs w:val="22"/>
         </w:rPr>
-      </w:pPr>
-      <w:r>
-        <w:t xml:space="preserve"> </w:t>
-      </w:r>
-      <w:r>
+        <w:t xml:space="preserve"> Present</w:t>
+      </w:r>
+    </w:p>
+    <w:p>
+      <w:pPr>
+        <w:pStyle w:val="ListBullet"/>
+        <w:spacing w:after="0"/>
+        <w:jc w:val="both"/>
+        <w:rPr>
+          <w:sz w:val="20"/>
+          <w:szCs w:val="20"/>
+        </w:rPr>
+      </w:pPr>
+      <w:r>
+        <w:rPr>
+          <w:sz w:val="20"/>
+          <w:szCs w:val="20"/>
+        </w:rPr>
+        <w:t>Understood the business requirements for developing a website that helps companies and customers to buy and sell steel materials.</w:t>
+      </w:r>
+    </w:p>
+    <w:p>
+      <w:pPr>
+        <w:pStyle w:val="ListBullet"/>
+        <w:spacing w:after="0"/>
+        <w:jc w:val="both"/>
+        <w:rPr>
+          <w:sz w:val="20"/>
+          <w:szCs w:val="20"/>
+        </w:rPr>
+      </w:pPr>
+      <w:r>
+        <w:rPr>
+          <w:sz w:val="20"/>
+          <w:szCs w:val="20"/>
+        </w:rPr>
+        <w:t>Building</w:t>
+      </w:r>
+      <w:r>
+        <w:rPr>
+          <w:sz w:val="20"/>
+          <w:szCs w:val="20"/>
+        </w:rPr>
+        <w:t xml:space="preserve"> the </w:t>
+      </w:r>
+      <w:r>
+        <w:rPr>
+          <w:sz w:val="20"/>
+          <w:szCs w:val="20"/>
+        </w:rPr>
+        <w:t>web application</w:t>
+      </w:r>
+      <w:r>
+        <w:rPr>
+          <w:sz w:val="20"/>
+          <w:szCs w:val="20"/>
+        </w:rPr>
+        <w:t xml:space="preserve"> using HTML5, SQL Server Database, Java script, AngularJS, </w:t>
+      </w:r>
+      <w:r>
+        <w:rPr>
+          <w:sz w:val="20"/>
+          <w:szCs w:val="20"/>
+        </w:rPr>
+        <w:t>Java</w:t>
+      </w:r>
+      <w:r>
+        <w:rPr>
+          <w:sz w:val="20"/>
+          <w:szCs w:val="20"/>
+        </w:rPr>
+        <w:t>, Bootstrap and CSS3 language</w:t>
+      </w:r>
+      <w:r>
+        <w:rPr>
+          <w:sz w:val="20"/>
+          <w:szCs w:val="20"/>
+        </w:rPr>
+        <w:t>.</w:t>
+      </w:r>
+    </w:p>
+    <w:p>
+      <w:pPr>
+        <w:pStyle w:val="ListBullet"/>
+        <w:rPr>
+          <w:sz w:val="20"/>
+          <w:szCs w:val="20"/>
+        </w:rPr>
+      </w:pPr>
+      <w:r>
+        <w:rPr>
+          <w:sz w:val="20"/>
+          <w:szCs w:val="20"/>
+        </w:rPr>
+        <w:t>Using</w:t>
+      </w:r>
+      <w:r>
+        <w:rPr>
+          <w:sz w:val="20"/>
+          <w:szCs w:val="20"/>
+        </w:rPr>
+        <w:t xml:space="preserve"> Bootstrap library to quickly build project UI’s and used AngularJS framework to associate HTML</w:t>
+      </w:r>
+      <w:r>
+        <w:rPr>
+          <w:sz w:val="20"/>
+          <w:szCs w:val="20"/>
+        </w:rPr>
+        <w:t>5</w:t>
+      </w:r>
+      <w:r>
+        <w:rPr>
+          <w:sz w:val="20"/>
+          <w:szCs w:val="20"/>
+        </w:rPr>
+        <w:t xml:space="preserve"> elements to models.</w:t>
+      </w:r>
+    </w:p>
+    <w:p>
+      <w:pPr>
+        <w:pStyle w:val="ListBullet"/>
+        <w:rPr>
+          <w:sz w:val="20"/>
+          <w:szCs w:val="20"/>
+        </w:rPr>
+      </w:pPr>
+      <w:r>
+        <w:rPr>
+          <w:sz w:val="20"/>
+          <w:szCs w:val="20"/>
+        </w:rPr>
+        <w:t>Extensive experience i</w:t>
+      </w:r>
+      <w:r>
+        <w:rPr>
+          <w:sz w:val="20"/>
+          <w:szCs w:val="20"/>
+        </w:rPr>
+        <w:t>n using Angular directives, working on attribute level, element level and class level directives to perform DOM manipulations.</w:t>
+      </w:r>
+    </w:p>
+    <w:p>
+      <w:pPr>
+        <w:pStyle w:val="ListBullet"/>
+        <w:rPr>
+          <w:sz w:val="20"/>
+          <w:szCs w:val="20"/>
+        </w:rPr>
+      </w:pPr>
+      <w:r>
+        <w:rPr>
+          <w:sz w:val="20"/>
+          <w:szCs w:val="20"/>
+        </w:rPr>
+        <w:t>Utiliz</w:t>
+      </w:r>
+      <w:r>
+        <w:rPr>
+          <w:sz w:val="20"/>
+          <w:szCs w:val="20"/>
+        </w:rPr>
+        <w:t>ing</w:t>
+      </w:r>
+      <w:r>
+        <w:rPr>
+          <w:sz w:val="20"/>
+          <w:szCs w:val="20"/>
+        </w:rPr>
+        <w:t xml:space="preserve"> modular structure within the Angular JS application in which different functionalities within the application were divided into different modules</w:t>
+      </w:r>
+    </w:p>
+    <w:p>
+      <w:pPr>
+        <w:pStyle w:val="ListBullet"/>
+        <w:spacing w:after="0"/>
+        <w:jc w:val="both"/>
+        <w:rPr>
+          <w:sz w:val="20"/>
+          <w:szCs w:val="20"/>
+        </w:rPr>
+      </w:pPr>
+      <w:r>
+        <w:rPr>
+          <w:sz w:val="20"/>
+          <w:szCs w:val="20"/>
+        </w:rPr>
+        <w:t>Developed a single page, mobile-first, cross-device/cross-browser web application for real-time location sharing utilizing AngularJS, JavaScript API.</w:t>
+      </w:r>
+    </w:p>
+    <w:p>
+      <w:pPr>
+        <w:pStyle w:val="ListBullet"/>
+        <w:spacing w:after="0"/>
+        <w:jc w:val="both"/>
+        <w:rPr>
+          <w:sz w:val="20"/>
+          <w:szCs w:val="20"/>
+        </w:rPr>
+      </w:pPr>
+      <w:r>
+        <w:rPr>
+          <w:sz w:val="20"/>
+          <w:szCs w:val="20"/>
+        </w:rPr>
+        <w:t>Extensively us</w:t>
+      </w:r>
+      <w:r>
+        <w:rPr>
+          <w:sz w:val="20"/>
+          <w:szCs w:val="20"/>
+        </w:rPr>
+        <w:t>ing</w:t>
+      </w:r>
+      <w:r>
+        <w:rPr>
+          <w:sz w:val="20"/>
+          <w:szCs w:val="20"/>
+        </w:rPr>
+        <w:t xml:space="preserve"> Firebug/web kit inspector to debug UI code and handle different browser CSS issues.</w:t>
+      </w:r>
+    </w:p>
+    <w:p>
+      <w:pPr>
+        <w:pStyle w:val="ListBullet"/>
+        <w:rPr>
+          <w:sz w:val="20"/>
+          <w:szCs w:val="20"/>
+        </w:rPr>
+      </w:pPr>
+      <w:r>
+        <w:rPr>
+          <w:sz w:val="20"/>
+          <w:szCs w:val="20"/>
+        </w:rPr>
+        <w:t>Integrating the front-end modules with the APIs using AngularJS to connect with SQL Server database.</w:t>
+      </w:r>
+    </w:p>
+    <w:p>
+      <w:pPr>
+        <w:pStyle w:val="Heading2"/>
+        <w:spacing w:after="0"/>
+        <w:jc w:val="both"/>
         <w:rPr>
           <w:rFonts w:asciiTheme="minorHAnsi" w:eastAsiaTheme="minorEastAsia" w:hAnsiTheme="minorHAnsi" w:cstheme="minorBidi"/>
           <w:caps w:val="0"/>
@@ -1255,8 +1428,7 @@
           <w:sz w:val="22"/>
           <w:szCs w:val="22"/>
         </w:rPr>
-        <w:t>Web Developer Intern</w:t>
-      </w:r>
+      </w:pPr>
       <w:r>
         <w:rPr>
           <w:rFonts w:asciiTheme="minorHAnsi" w:eastAsiaTheme="minorEastAsia" w:hAnsiTheme="minorHAnsi" w:cstheme="minorBidi"/>
@@ -1265,7 +1437,7 @@
           <w:sz w:val="22"/>
           <w:szCs w:val="22"/>
         </w:rPr>
-        <w:t xml:space="preserve"> </w:t>
+        <w:t>C#/MS Office</w:t>
       </w:r>
       <w:r>
         <w:rPr>
@@ -1275,7 +1447,7 @@
           <w:sz w:val="22"/>
           <w:szCs w:val="22"/>
         </w:rPr>
-        <w:t>| </w:t>
+        <w:t xml:space="preserve"> Tutor | Cleveland State University</w:t>
       </w:r>
       <w:r>
         <w:rPr>
@@ -1285,7 +1457,7 @@
           <w:sz w:val="22"/>
           <w:szCs w:val="22"/>
         </w:rPr>
-        <w:t xml:space="preserve">Blue Steel LLC. </w:t>
+        <w:t>, USA</w:t>
       </w:r>
       <w:r>
         <w:rPr>
@@ -1295,7 +1467,7 @@
           <w:sz w:val="22"/>
           <w:szCs w:val="22"/>
         </w:rPr>
-        <w:t>| </w:t>
+        <w:t> | </w:t>
       </w:r>
       <w:r>
         <w:rPr>
@@ -1305,7 +1477,7 @@
           <w:sz w:val="22"/>
           <w:szCs w:val="22"/>
         </w:rPr>
-        <w:t>June 2016 –</w:t>
+        <w:t>Feb</w:t>
       </w:r>
       <w:r>
         <w:rPr>
@@ -1315,7 +1487,7 @@
           <w:sz w:val="22"/>
           <w:szCs w:val="22"/>
         </w:rPr>
-        <w:t xml:space="preserve"> May</w:t>
+        <w:t xml:space="preserve"> 2016 –</w:t>
       </w:r>
       <w:r>
         <w:rPr>
@@ -1325,7 +1497,7 @@
           <w:sz w:val="22"/>
           <w:szCs w:val="22"/>
         </w:rPr>
-        <w:t xml:space="preserve"> </w:t>
+        <w:t xml:space="preserve"> Ma</w:t>
       </w:r>
       <w:r>
         <w:rPr>
@@ -1335,7 +1507,7 @@
           <w:sz w:val="22"/>
           <w:szCs w:val="22"/>
         </w:rPr>
-        <w:t>2017</w:t>
+        <w:t>y 2017</w:t>
       </w:r>
     </w:p>
     <w:p>
@@ -1348,14 +1520,16 @@
           <w:szCs w:val="20"/>
         </w:rPr>
       </w:pPr>
-      <w:r>
-        <w:rPr>
-          <w:sz w:val="20"/>
-          <w:szCs w:val="20"/>
-        </w:rPr>
-        <w:t>Understood the business requirements for developing a website that helps companies and customers to buy and sell steel materials.</w:t>
+      <w:bookmarkStart w:id="2" w:name="_Hlk482704040"/>
+      <w:r>
+        <w:rPr>
+          <w:sz w:val="20"/>
+          <w:szCs w:val="20"/>
+        </w:rPr>
+        <w:t xml:space="preserve">Aid students &amp; faculties by debugging their C#.Net code in visual studio and enhance their skills. </w:t>
       </w:r>
     </w:p>
+    <w:bookmarkEnd w:id="2"/>
     <w:p>
       <w:pPr>
         <w:pStyle w:val="ListBullet"/>
@@ -1371,35 +1545,28 @@
           <w:sz w:val="20"/>
           <w:szCs w:val="20"/>
         </w:rPr>
-        <w:t xml:space="preserve">Developed the </w:t>
-      </w:r>
-      <w:r>
-        <w:rPr>
-          <w:sz w:val="20"/>
-          <w:szCs w:val="20"/>
-        </w:rPr>
-        <w:t>web application</w:t>
-      </w:r>
-      <w:r>
-        <w:rPr>
-          <w:sz w:val="20"/>
-          <w:szCs w:val="20"/>
-        </w:rPr>
-        <w:t xml:space="preserve"> using HTML5, SQL Server Database, Java script, AngularJS, </w:t>
-      </w:r>
-      <w:r>
-        <w:rPr>
-          <w:sz w:val="20"/>
-          <w:szCs w:val="20"/>
-        </w:rPr>
-        <w:t>Java</w:t>
-      </w:r>
-      <w:r>
-        <w:rPr>
-          <w:sz w:val="20"/>
-          <w:szCs w:val="20"/>
-        </w:rPr>
-        <w:t>, Bootstrap and CSS3 language</w:t>
+        <w:t xml:space="preserve">Created, updated, and maintained 20+ static and dynamic webpages for IS department using </w:t>
+      </w:r>
+      <w:r>
+        <w:rPr>
+          <w:sz w:val="20"/>
+          <w:szCs w:val="20"/>
+        </w:rPr>
+        <w:t xml:space="preserve">C#.Net, </w:t>
+      </w:r>
+      <w:r>
+        <w:rPr>
+          <w:sz w:val="20"/>
+          <w:szCs w:val="20"/>
+        </w:rPr>
+        <w:t>HTM</w:t>
+      </w:r>
+      <w:r>
+        <w:rPr>
+          <w:sz w:val="20"/>
+          <w:szCs w:val="20"/>
+        </w:rPr>
+        <w:t>L5, CSS3, JavaScript, Bootstrap</w:t>
       </w:r>
       <w:r>
         <w:rPr>
@@ -1407,104 +1574,6 @@
           <w:szCs w:val="20"/>
         </w:rPr>
         <w:t>.</w:t>
-      </w:r>
-    </w:p>
-    <w:p>
-      <w:pPr>
-        <w:pStyle w:val="ListBullet"/>
-        <w:rPr>
-          <w:sz w:val="20"/>
-          <w:szCs w:val="20"/>
-        </w:rPr>
-      </w:pPr>
-      <w:r>
-        <w:rPr>
-          <w:sz w:val="20"/>
-          <w:szCs w:val="20"/>
-        </w:rPr>
-        <w:t>Used Bootstrap library to quickly build project UI’s and used AngularJS framework to associate HTML</w:t>
-      </w:r>
-      <w:r>
-        <w:rPr>
-          <w:sz w:val="20"/>
-          <w:szCs w:val="20"/>
-        </w:rPr>
-        <w:t>5</w:t>
-      </w:r>
-      <w:r>
-        <w:rPr>
-          <w:sz w:val="20"/>
-          <w:szCs w:val="20"/>
-        </w:rPr>
-        <w:t xml:space="preserve"> elements to models.</w:t>
-      </w:r>
-    </w:p>
-    <w:p>
-      <w:pPr>
-        <w:pStyle w:val="ListBullet"/>
-        <w:rPr>
-          <w:sz w:val="20"/>
-          <w:szCs w:val="20"/>
-        </w:rPr>
-      </w:pPr>
-      <w:r>
-        <w:rPr>
-          <w:sz w:val="20"/>
-          <w:szCs w:val="20"/>
-        </w:rPr>
-        <w:t>Extensive experience on using Angular directives, working on attribute level, element level and class level directives to perform DOM manipulations.</w:t>
-      </w:r>
-    </w:p>
-    <w:p>
-      <w:pPr>
-        <w:pStyle w:val="ListBullet"/>
-        <w:rPr>
-          <w:sz w:val="20"/>
-          <w:szCs w:val="20"/>
-        </w:rPr>
-      </w:pPr>
-      <w:r>
-        <w:rPr>
-          <w:sz w:val="20"/>
-          <w:szCs w:val="20"/>
-        </w:rPr>
-        <w:t>Utilized modular structure within the Angular JS application in which different functionalities within the application were divided into different modules</w:t>
-      </w:r>
-    </w:p>
-    <w:p>
-      <w:pPr>
-        <w:pStyle w:val="ListBullet"/>
-        <w:spacing w:after="0"/>
-        <w:jc w:val="both"/>
-        <w:rPr>
-          <w:sz w:val="20"/>
-          <w:szCs w:val="20"/>
-        </w:rPr>
-      </w:pPr>
-      <w:r>
-        <w:rPr>
-          <w:sz w:val="20"/>
-          <w:szCs w:val="20"/>
-        </w:rPr>
-        <w:t>Developed a single page, mobile-first, cross-device/cross-browser web application for real-time location sharing utilizing AngularJS, JavaScript API.</w:t>
-      </w:r>
-    </w:p>
-    <w:p>
-      <w:pPr>
-        <w:pStyle w:val="ListBullet"/>
-        <w:spacing w:after="0"/>
-        <w:jc w:val="both"/>
-        <w:rPr>
-          <w:sz w:val="20"/>
-          <w:szCs w:val="20"/>
-        </w:rPr>
-      </w:pPr>
-      <w:r>
-        <w:rPr>
-          <w:sz w:val="20"/>
-          <w:szCs w:val="20"/>
-        </w:rPr>
-        <w:t>Extensively used Firebug/web kit inspector to debug UI code and handle different browser CSS issues.</w:t>
       </w:r>
     </w:p>
     <w:p>
@@ -1588,7 +1657,7 @@
           <w:sz w:val="22"/>
           <w:szCs w:val="22"/>
         </w:rPr>
-        <w:t>| </w:t>
+        <w:t>– FCA Client</w:t>
       </w:r>
       <w:r>
         <w:rPr>
@@ -1598,7 +1667,37 @@
           <w:sz w:val="22"/>
           <w:szCs w:val="22"/>
         </w:rPr>
-        <w:t>Dec</w:t>
+        <w:t>,</w:t>
+      </w:r>
+      <w:r>
+        <w:rPr>
+          <w:rFonts w:asciiTheme="minorHAnsi" w:eastAsiaTheme="minorEastAsia" w:hAnsiTheme="minorHAnsi" w:cstheme="minorBidi"/>
+          <w:caps w:val="0"/>
+          <w:color w:val="404040" w:themeColor="text1" w:themeTint="BF"/>
+          <w:sz w:val="22"/>
+          <w:szCs w:val="22"/>
+        </w:rPr>
+        <w:t xml:space="preserve"> USA </w:t>
+      </w:r>
+      <w:r>
+        <w:rPr>
+          <w:rFonts w:asciiTheme="minorHAnsi" w:eastAsiaTheme="minorEastAsia" w:hAnsiTheme="minorHAnsi" w:cstheme="minorBidi"/>
+          <w:caps w:val="0"/>
+          <w:color w:val="404040" w:themeColor="text1" w:themeTint="BF"/>
+          <w:sz w:val="22"/>
+          <w:szCs w:val="22"/>
+        </w:rPr>
+        <w:t>| </w:t>
+      </w:r>
+      <w:r>
+        <w:rPr>
+          <w:rFonts w:asciiTheme="minorHAnsi" w:eastAsiaTheme="minorEastAsia" w:hAnsiTheme="minorHAnsi" w:cstheme="minorBidi"/>
+          <w:caps w:val="0"/>
+          <w:color w:val="404040" w:themeColor="text1" w:themeTint="BF"/>
+          <w:sz w:val="22"/>
+          <w:szCs w:val="22"/>
+        </w:rPr>
+        <w:t>June</w:t>
       </w:r>
       <w:r>
         <w:rPr>
@@ -5091,12 +5190,15 @@
     <w:rsid w:val="003C7AE4"/>
     <w:rsid w:val="00491DB2"/>
     <w:rsid w:val="005D3C10"/>
+    <w:rsid w:val="0066744F"/>
+    <w:rsid w:val="00697587"/>
     <w:rsid w:val="006C5197"/>
     <w:rsid w:val="00797DAF"/>
     <w:rsid w:val="007C736B"/>
     <w:rsid w:val="008F52E2"/>
     <w:rsid w:val="00947AC5"/>
     <w:rsid w:val="009806B3"/>
+    <w:rsid w:val="00A37798"/>
     <w:rsid w:val="00B33678"/>
     <w:rsid w:val="00B43D4E"/>
     <w:rsid w:val="00B658B4"/>
@@ -5932,7 +6034,7 @@
 </file>
 
 <file path=customXml/itemProps1.xml><?xml version="1.0" encoding="utf-8"?>
-<ds:datastoreItem xmlns:ds="http://schemas.openxmlformats.org/officeDocument/2006/customXml" ds:itemID="{0147C72B-84A9-4360-9FE9-B2B9CA9941D5}">
+<ds:datastoreItem xmlns:ds="http://schemas.openxmlformats.org/officeDocument/2006/customXml" ds:itemID="{1864ADD6-66AE-4F10-8AE4-E339CCF65793}">
   <ds:schemaRefs>
     <ds:schemaRef ds:uri="http://schemas.openxmlformats.org/officeDocument/2006/bibliography"/>
   </ds:schemaRefs>

</xml_diff>